<commit_message>
FAQ entry for Save/Load
</commit_message>
<xml_diff>
--- a/Stuff to Remember.docx
+++ b/Stuff to Remember.docx
@@ -44,15 +44,7 @@
         <w:rPr>
           <w:b/>
         </w:rPr>
-        <w:t xml:space="preserve"> f</w:t>
-      </w:r>
-      <w:bookmarkStart w:id="0" w:name="_GoBack"/>
-      <w:bookmarkEnd w:id="0"/>
-      <w:r>
-        <w:rPr>
-          <w:b/>
-        </w:rPr>
-        <w:t>or User Guides</w:t>
+        <w:t xml:space="preserve"> for User Guides</w:t>
       </w:r>
       <w:r>
         <w:rPr>
@@ -461,6 +453,67 @@
       </w:pPr>
     </w:p>
     <w:p/>
+    <w:p>
+      <w:pPr>
+        <w:rPr>
+          <w:b/>
+        </w:rPr>
+      </w:pPr>
+      <w:r>
+        <w:rPr>
+          <w:b/>
+        </w:rPr>
+        <w:t xml:space="preserve">Other Server </w:t>
+      </w:r>
+      <w:proofErr w:type="spellStart"/>
+      <w:r>
+        <w:rPr>
+          <w:b/>
+        </w:rPr>
+        <w:t>php</w:t>
+      </w:r>
+      <w:proofErr w:type="spellEnd"/>
+      <w:r>
+        <w:rPr>
+          <w:b/>
+        </w:rPr>
+        <w:t xml:space="preserve"> problems</w:t>
+      </w:r>
+    </w:p>
+    <w:p>
+      <w:r>
+        <w:t>The FAQ page for plotting didn’t load properly on server.  From Tom:</w:t>
+      </w:r>
+    </w:p>
+    <w:p>
+      <w:r>
+        <w:t>“</w:t>
+      </w:r>
+      <w:r>
+        <w:t xml:space="preserve">Fixed ... for whatever reason the server copy of </w:t>
+      </w:r>
+      <w:proofErr w:type="spellStart"/>
+      <w:r>
+        <w:t>php</w:t>
+      </w:r>
+      <w:proofErr w:type="spellEnd"/>
+      <w:r>
+        <w:t xml:space="preserve"> no longer likes the "&lt;div&gt;" in the last item ("UPDATE: this seems to have been fixed in a new release of </w:t>
+      </w:r>
+      <w:proofErr w:type="spellStart"/>
+      <w:r>
+        <w:t>XQuartz</w:t>
+      </w:r>
+      <w:proofErr w:type="spellEnd"/>
+      <w:r>
+        <w:t>").</w:t>
+      </w:r>
+      <w:bookmarkStart w:id="0" w:name="_GoBack"/>
+      <w:bookmarkEnd w:id="0"/>
+      <w:r>
+        <w:t>”</w:t>
+      </w:r>
+    </w:p>
     <w:sectPr>
       <w:pgSz w:w="11906" w:h="16838"/>
       <w:pgMar w:top="720" w:right="720" w:bottom="720" w:left="720" w:header="708" w:footer="708" w:gutter="0"/>

</xml_diff>

<commit_message>
Minor changes to survey
</commit_message>
<xml_diff>
--- a/Stuff to Remember.docx
+++ b/Stuff to Remember.docx
@@ -150,6 +150,67 @@
       </w:pPr>
       <w:r>
         <w:t>http://localhost:8181/user_guides/add_ons/?topic=aboutmapshttp://localhost:8181/user_guides/add_ons/?topic=aboutmaps&amp;ver=lite</w:t>
+      </w:r>
+    </w:p>
+    <w:p/>
+    <w:p>
+      <w:r>
+        <w:t>[</w:t>
+      </w:r>
+      <w:proofErr w:type="gramStart"/>
+      <w:r>
+        <w:t>[ VLITE</w:t>
+      </w:r>
+      <w:proofErr w:type="gramEnd"/>
+      <w:r>
+        <w:t xml:space="preserve"> ?? __</w:t>
+      </w:r>
+      <w:r>
+        <w:t xml:space="preserve"> </w:t>
+      </w:r>
+      <w:r>
+        <w:t xml:space="preserve">LITE </w:t>
+      </w:r>
+      <w:r>
+        <w:t>page</w:t>
+      </w:r>
+      <w:r>
+        <w:t>__ || __</w:t>
+      </w:r>
+      <w:r>
+        <w:t xml:space="preserve"> </w:t>
+      </w:r>
+      <w:r>
+        <w:t xml:space="preserve">DESKTOP </w:t>
+      </w:r>
+      <w:bookmarkStart w:id="0" w:name="_GoBack"/>
+      <w:bookmarkEnd w:id="0"/>
+      <w:r>
+        <w:t>PAGE</w:t>
+      </w:r>
+      <w:r>
+        <w:t>__ ]]</w:t>
+      </w:r>
+    </w:p>
+    <w:p>
+      <w:r>
+        <w:t>[</w:t>
+      </w:r>
+      <w:proofErr w:type="gramStart"/>
+      <w:r>
+        <w:t>[ VLITE</w:t>
+      </w:r>
+      <w:proofErr w:type="gramEnd"/>
+      <w:r>
+        <w:t xml:space="preserve"> ?? __Dataset Examples__ || __Example data_</w:t>
+      </w:r>
+      <w:proofErr w:type="gramStart"/>
+      <w:r>
+        <w:t>_ ]</w:t>
+      </w:r>
+      <w:proofErr w:type="gramEnd"/>
+      <w:r>
+        <w:t>]</w:t>
       </w:r>
     </w:p>
     <w:p/>
@@ -508,8 +569,6 @@
       <w:r>
         <w:t>").</w:t>
       </w:r>
-      <w:bookmarkStart w:id="0" w:name="_GoBack"/>
-      <w:bookmarkEnd w:id="0"/>
       <w:r>
         <w:t>”</w:t>
       </w:r>

</xml_diff>

<commit_message>
lite updates  of survey doc
</commit_message>
<xml_diff>
--- a/Stuff to Remember.docx
+++ b/Stuff to Remember.docx
@@ -169,51 +169,103 @@
         <w:t xml:space="preserve"> </w:t>
       </w:r>
       <w:r>
-        <w:t xml:space="preserve">LITE </w:t>
-      </w:r>
-      <w:r>
-        <w:t>page</w:t>
+        <w:t>LITE page</w:t>
       </w:r>
       <w:r>
         <w:t>__ || __</w:t>
       </w:r>
       <w:r>
-        <w:t xml:space="preserve"> </w:t>
-      </w:r>
-      <w:r>
-        <w:t xml:space="preserve">DESKTOP </w:t>
-      </w:r>
-      <w:bookmarkStart w:id="0" w:name="_GoBack"/>
-      <w:bookmarkEnd w:id="0"/>
-      <w:r>
-        <w:t>PAGE</w:t>
-      </w:r>
-      <w:r>
-        <w:t>__ ]]</w:t>
-      </w:r>
-    </w:p>
-    <w:p>
-      <w:r>
+        <w:t xml:space="preserve"> DESKTOP PAGE</w:t>
+      </w:r>
+      <w:r>
+        <w:t>_</w:t>
+      </w:r>
+      <w:proofErr w:type="gramStart"/>
+      <w:r>
+        <w:t>_ ]</w:t>
+      </w:r>
+      <w:proofErr w:type="gramEnd"/>
+      <w:r>
+        <w:t>]</w:t>
+      </w:r>
+    </w:p>
+    <w:p/>
+    <w:p>
+      <w:proofErr w:type="gramStart"/>
+      <w:r>
+        <w:t>![</w:t>
+      </w:r>
+      <w:proofErr w:type="gramEnd"/>
+      <w:r>
+        <w:t>Selecting the latitude and longitude](../../</w:t>
+      </w:r>
+      <w:proofErr w:type="spellStart"/>
+      <w:r>
+        <w:t>img</w:t>
+      </w:r>
+      <w:proofErr w:type="spellEnd"/>
+      <w:r>
+        <w:t>/</w:t>
+      </w:r>
+      <w:proofErr w:type="spellStart"/>
+      <w:r>
+        <w:t>user_guides</w:t>
+      </w:r>
+      <w:proofErr w:type="spellEnd"/>
+      <w:r>
+        <w:t>/advanced/maps/02_maps_</w:t>
+      </w:r>
+      <w:proofErr w:type="gramStart"/>
+      <w:r>
+        <w:t>load</w:t>
+      </w:r>
+      <w:r>
+        <w:rPr>
+          <w:b/>
+        </w:rPr>
         <w:t>[</w:t>
       </w:r>
+      <w:proofErr w:type="gramEnd"/>
+      <w:r>
+        <w:rPr>
+          <w:b/>
+        </w:rPr>
+        <w:t>[ VLITE ?? _</w:t>
+      </w:r>
+      <w:proofErr w:type="spellStart"/>
       <w:proofErr w:type="gramStart"/>
       <w:r>
-        <w:t>[ VLITE</w:t>
+        <w:rPr>
+          <w:b/>
+        </w:rPr>
+        <w:t>lite</w:t>
+      </w:r>
+      <w:proofErr w:type="spellEnd"/>
+      <w:r>
+        <w:rPr>
+          <w:b/>
+        </w:rPr>
+        <w:t xml:space="preserve"> ]</w:t>
       </w:r>
       <w:proofErr w:type="gramEnd"/>
       <w:r>
-        <w:t xml:space="preserve"> ?? __Dataset Examples__ || __Example data_</w:t>
-      </w:r>
-      <w:proofErr w:type="gramStart"/>
-      <w:r>
-        <w:t>_ ]</w:t>
-      </w:r>
-      <w:proofErr w:type="gramEnd"/>
-      <w:r>
+        <w:rPr>
+          <w:b/>
+        </w:rPr>
         <w:t>]</w:t>
       </w:r>
-    </w:p>
-    <w:p/>
+      <w:r>
+        <w:t>.</w:t>
+      </w:r>
+      <w:proofErr w:type="spellStart"/>
+      <w:r>
+        <w:t>png</w:t>
+      </w:r>
+      <w:proofErr w:type="spellEnd"/>
+      <w:r>
+        <w:t>)</w:t>
+      </w:r>
+    </w:p>
     <w:p>
       <w:pPr>
         <w:rPr>
@@ -452,25 +504,164 @@
         <w:t xml:space="preserve">Image only printed for </w:t>
       </w:r>
       <w:proofErr w:type="spellStart"/>
-      <w:r>
-        <w:rPr>
-          <w:b/>
-        </w:rPr>
-        <w:t>lite</w:t>
-      </w:r>
-      <w:proofErr w:type="spellEnd"/>
+      <w:proofErr w:type="gramStart"/>
+      <w:r>
+        <w:rPr>
+          <w:b/>
+        </w:rPr>
+        <w:t>L</w:t>
+      </w:r>
+      <w:r>
+        <w:rPr>
+          <w:b/>
+        </w:rPr>
+        <w:t>ite</w:t>
+      </w:r>
+      <w:proofErr w:type="spellEnd"/>
+      <w:r>
+        <w:t xml:space="preserve">  </w:t>
+      </w:r>
+      <w:r>
+        <w:rPr>
+          <w:highlight w:val="yellow"/>
+        </w:rPr>
+        <w:t>(</w:t>
+      </w:r>
+      <w:proofErr w:type="gramEnd"/>
+      <w:r>
+        <w:rPr>
+          <w:highlight w:val="yellow"/>
+        </w:rPr>
+        <w:t>sensitive to double vs single quotes</w:t>
+      </w:r>
+      <w:r>
+        <w:rPr>
+          <w:highlight w:val="yellow"/>
+        </w:rPr>
+        <w:t>)</w:t>
+      </w:r>
     </w:p>
     <w:p>
       <w:pPr>
         <w:spacing w:after="0"/>
         <w:ind w:left="720"/>
       </w:pPr>
+      <w:r>
+        <w:t xml:space="preserve"> </w:t>
+      </w:r>
+      <w:r>
+        <w:t>[</w:t>
+      </w:r>
+      <w:proofErr w:type="gramStart"/>
+      <w:r>
+        <w:t>[ VLITE</w:t>
+      </w:r>
+      <w:proofErr w:type="gramEnd"/>
+      <w:r>
+        <w:t xml:space="preserve"> ?? &lt;</w:t>
+      </w:r>
+      <w:proofErr w:type="spellStart"/>
+      <w:r>
+        <w:t>img</w:t>
+      </w:r>
+      <w:proofErr w:type="spellEnd"/>
+      <w:r>
+        <w:t xml:space="preserve"> </w:t>
+      </w:r>
+      <w:proofErr w:type="spellStart"/>
+      <w:r>
+        <w:t>src</w:t>
+      </w:r>
+      <w:proofErr w:type="spellEnd"/>
+      <w:r>
+        <w:t>='</w:t>
+      </w:r>
+      <w:proofErr w:type="gramStart"/>
+      <w:r>
+        <w:t>..</w:t>
+      </w:r>
+      <w:proofErr w:type="gramEnd"/>
+      <w:r>
+        <w:t>/../</w:t>
+      </w:r>
+      <w:proofErr w:type="spellStart"/>
+      <w:r>
+        <w:t>img</w:t>
+      </w:r>
+      <w:proofErr w:type="spellEnd"/>
+      <w:r>
+        <w:t>/</w:t>
+      </w:r>
+      <w:proofErr w:type="spellStart"/>
+      <w:r>
+        <w:t>user_guides</w:t>
+      </w:r>
+      <w:proofErr w:type="spellEnd"/>
+      <w:r>
+        <w:t>/dataset/21_svydesign-lite.png' alt='JUNK' width='800'&gt; &lt;/a</w:t>
+      </w:r>
+      <w:proofErr w:type="gramStart"/>
+      <w:r>
+        <w:t>&gt; ]</w:t>
+      </w:r>
+      <w:proofErr w:type="gramEnd"/>
+      <w:r>
+        <w:t>]</w:t>
+      </w:r>
     </w:p>
     <w:p>
       <w:pPr>
         <w:spacing w:after="0"/>
         <w:ind w:left="720"/>
       </w:pPr>
+    </w:p>
+    <w:p>
+      <w:pPr>
+        <w:rPr>
+          <w:b/>
+        </w:rPr>
+      </w:pPr>
+      <w:r>
+        <w:rPr>
+          <w:b/>
+        </w:rPr>
+        <w:t xml:space="preserve">Image only printed for </w:t>
+      </w:r>
+      <w:proofErr w:type="gramStart"/>
+      <w:r>
+        <w:rPr>
+          <w:b/>
+        </w:rPr>
+        <w:t xml:space="preserve">Desktop </w:t>
+      </w:r>
+      <w:r>
+        <w:t xml:space="preserve"> </w:t>
+      </w:r>
+      <w:r>
+        <w:rPr>
+          <w:highlight w:val="yellow"/>
+        </w:rPr>
+        <w:t>(</w:t>
+      </w:r>
+      <w:proofErr w:type="gramEnd"/>
+      <w:r>
+        <w:rPr>
+          <w:highlight w:val="yellow"/>
+        </w:rPr>
+        <w:t>sensitive to double vs single quotes)</w:t>
+      </w:r>
+    </w:p>
+    <w:p>
+      <w:pPr>
+        <w:spacing w:after="0"/>
+        <w:ind w:left="720"/>
+      </w:pPr>
+    </w:p>
+    <w:p>
+      <w:pPr>
+        <w:spacing w:after="0"/>
+        <w:ind w:left="720"/>
+      </w:pPr>
       <w:r>
         <w:t>[</w:t>
       </w:r>
@@ -480,7 +671,7 @@
       </w:r>
       <w:proofErr w:type="gramEnd"/>
       <w:r>
-        <w:t xml:space="preserve"> ?? &lt;</w:t>
+        <w:t xml:space="preserve"> ?? || &lt;</w:t>
       </w:r>
       <w:proofErr w:type="spellStart"/>
       <w:r>
@@ -488,7 +679,15 @@
       </w:r>
       <w:proofErr w:type="spellEnd"/>
       <w:r>
-        <w:t xml:space="preserve"> src='</w:t>
+        <w:t xml:space="preserve"> </w:t>
+      </w:r>
+      <w:proofErr w:type="spellStart"/>
+      <w:r>
+        <w:t>src</w:t>
+      </w:r>
+      <w:proofErr w:type="spellEnd"/>
+      <w:r>
+        <w:t>='</w:t>
       </w:r>
       <w:proofErr w:type="gramStart"/>
       <w:r>
@@ -496,15 +695,31 @@
       </w:r>
       <w:proofErr w:type="gramEnd"/>
       <w:r>
-        <w:t>/../img/user_guides/advanced/maps/04.SelectVariables_lite.png' alt='JUNK' width='250'&gt; &lt;/a</w:t>
-      </w:r>
-      <w:proofErr w:type="gramStart"/>
-      <w:r>
-        <w:t>&gt; ]</w:t>
-      </w:r>
-      <w:proofErr w:type="gramEnd"/>
-      <w:r>
-        <w:t>]</w:t>
+        <w:t>/../</w:t>
+      </w:r>
+      <w:proofErr w:type="spellStart"/>
+      <w:r>
+        <w:t>img</w:t>
+      </w:r>
+      <w:proofErr w:type="spellEnd"/>
+      <w:r>
+        <w:t>/</w:t>
+      </w:r>
+      <w:proofErr w:type="spellStart"/>
+      <w:r>
+        <w:t>user_guides</w:t>
+      </w:r>
+      <w:proofErr w:type="spellEnd"/>
+      <w:r>
+        <w:t>/dataset/21_svydesign.png' alt='JUNK' width='</w:t>
+      </w:r>
+      <w:r>
+        <w:t>4</w:t>
+      </w:r>
+      <w:bookmarkStart w:id="0" w:name="_GoBack"/>
+      <w:bookmarkEnd w:id="0"/>
+      <w:r>
+        <w:t>00' align = 'right'&gt; &lt;/a&gt; ]]</w:t>
       </w:r>
     </w:p>
     <w:p>

</xml_diff>

<commit_message>
Updating fpc info for survey design
</commit_message>
<xml_diff>
--- a/Stuff to Remember.docx
+++ b/Stuff to Remember.docx
@@ -52,123 +52,321 @@
         </w:rPr>
         <w:t xml:space="preserve"> </w:t>
       </w:r>
-      <w:proofErr w:type="spellStart"/>
       <w:r>
         <w:rPr>
           <w:color w:val="0070C0"/>
         </w:rPr>
-        <w:t>inzight</w:t>
-      </w:r>
-      <w:proofErr w:type="spellEnd"/>
-      <w:r>
-        <w:rPr>
-          <w:color w:val="0070C0"/>
-        </w:rPr>
-        <w:t>-www\</w:t>
-      </w:r>
-      <w:proofErr w:type="spellStart"/>
-      <w:r>
-        <w:rPr>
-          <w:color w:val="0070C0"/>
-        </w:rPr>
-        <w:t>iNZight</w:t>
-      </w:r>
-      <w:proofErr w:type="spellEnd"/>
-      <w:r>
-        <w:rPr>
-          <w:color w:val="0070C0"/>
-        </w:rPr>
-        <w:t>\assets\objects\</w:t>
-      </w:r>
-      <w:proofErr w:type="spellStart"/>
-      <w:r>
-        <w:rPr>
-          <w:color w:val="0070C0"/>
-        </w:rPr>
-        <w:t>navitems.php</w:t>
-      </w:r>
-      <w:proofErr w:type="spellEnd"/>
-    </w:p>
-    <w:p>
-      <w:pPr>
-        <w:rPr>
-          <w:b/>
-        </w:rPr>
-      </w:pPr>
-    </w:p>
-    <w:p>
-      <w:r>
-        <w:rPr>
-          <w:b/>
-        </w:rPr>
-        <w:t xml:space="preserve">To stay in the </w:t>
-      </w:r>
-      <w:proofErr w:type="spellStart"/>
-      <w:r>
-        <w:rPr>
-          <w:b/>
-        </w:rPr>
-        <w:t>Lite</w:t>
-      </w:r>
-      <w:proofErr w:type="spellEnd"/>
-      <w:r>
-        <w:rPr>
-          <w:b/>
-        </w:rPr>
-        <w:t xml:space="preserve"> version of a page </w:t>
-      </w:r>
-      <w:r>
-        <w:t>add &amp;</w:t>
-      </w:r>
-      <w:proofErr w:type="spellStart"/>
-      <w:r>
-        <w:t>ver</w:t>
-      </w:r>
-      <w:proofErr w:type="spellEnd"/>
-      <w:r>
-        <w:t>=</w:t>
-      </w:r>
-      <w:proofErr w:type="spellStart"/>
-      <w:r>
-        <w:t>lite</w:t>
-      </w:r>
-      <w:proofErr w:type="spellEnd"/>
-      <w:r>
-        <w:t xml:space="preserve"> to </w:t>
-      </w:r>
-      <w:proofErr w:type="spellStart"/>
-      <w:proofErr w:type="gramStart"/>
-      <w:r>
-        <w:t>url</w:t>
-      </w:r>
-      <w:proofErr w:type="spellEnd"/>
-      <w:proofErr w:type="gramEnd"/>
+        <w:t>inzight-www\iNZight\assets\objects\navitems.php</w:t>
+      </w:r>
+    </w:p>
+    <w:p>
+      <w:pPr>
+        <w:rPr>
+          <w:b/>
+        </w:rPr>
+      </w:pPr>
+    </w:p>
+    <w:p>
+      <w:pPr>
+        <w:rPr>
+          <w:b/>
+        </w:rPr>
+      </w:pPr>
+      <w:r>
+        <w:rPr>
+          <w:b/>
+        </w:rPr>
+        <w:t>To force</w:t>
+      </w:r>
+      <w:r>
+        <w:rPr>
+          <w:b/>
+        </w:rPr>
+        <w:t xml:space="preserve"> Lite </w:t>
+      </w:r>
+      <w:r>
+        <w:rPr>
+          <w:b/>
+        </w:rPr>
+        <w:t xml:space="preserve">or desktop </w:t>
+      </w:r>
+      <w:bookmarkStart w:id="0" w:name="_GoBack"/>
+      <w:bookmarkEnd w:id="0"/>
+      <w:r>
+        <w:rPr>
+          <w:b/>
+        </w:rPr>
+        <w:t>version of a page</w:t>
+      </w:r>
+    </w:p>
+    <w:p>
+      <w:pPr>
+        <w:rPr>
+          <w:b/>
+          <w:i/>
+        </w:rPr>
+      </w:pPr>
+      <w:r>
+        <w:rPr>
+          <w:b/>
+          <w:i/>
+        </w:rPr>
+        <w:t>From Tom:</w:t>
+      </w:r>
     </w:p>
     <w:p>
       <w:pPr>
         <w:ind w:left="720"/>
       </w:pPr>
       <w:r>
+        <w:t>The URL is slightly different for the desktop page; you need to use "?ver=desktop".</w:t>
+      </w:r>
+    </w:p>
+    <w:p>
+      <w:pPr>
+        <w:ind w:left="720"/>
+      </w:pPr>
+      <w:r>
+        <w:t>The reason is that data_options is a "base URL", whereas the maps page is actually requesting a subpage of the directory (by passing ?topic=maps).</w:t>
+      </w:r>
+    </w:p>
+    <w:p>
+      <w:pPr>
+        <w:ind w:left="720"/>
+      </w:pPr>
+    </w:p>
+    <w:p>
+      <w:pPr>
+        <w:ind w:left="720"/>
+      </w:pPr>
+      <w:r>
+        <w:t>inzight.nz/user_guides/data_options/                  # no variables, so you need to use ?ver=lite</w:t>
+      </w:r>
+    </w:p>
+    <w:p>
+      <w:pPr>
+        <w:ind w:left="720"/>
+      </w:pPr>
+      <w:r>
+        <w:t>inzight.nz/user_guides/add_ons/?topic=maps    # already has a variable specified, so more are added using &amp;ver=lite</w:t>
+      </w:r>
+    </w:p>
+    <w:p>
+      <w:pPr>
+        <w:rPr>
+          <w:color w:val="1F497D"/>
+        </w:rPr>
+      </w:pPr>
+      <w:r>
+        <w:rPr>
+          <w:color w:val="1F497D"/>
+        </w:rPr>
+        <w:t>Maps</w:t>
+      </w:r>
+    </w:p>
+    <w:p>
+      <w:r>
+        <w:t>add &amp;ver=lite to url</w:t>
+      </w:r>
+    </w:p>
+    <w:p>
+      <w:pPr>
+        <w:ind w:left="720"/>
+      </w:pPr>
+      <w:r>
         <w:t>http://localhost:8181/user_guides/add_ons/?topic=aboutmapshttp://localhost:8181/user_guides/add_ons/?topic=aboutmaps&amp;ver=lite</w:t>
       </w:r>
     </w:p>
     <w:p/>
     <w:p>
       <w:r>
-        <w:t>[</w:t>
-      </w:r>
-      <w:proofErr w:type="gramStart"/>
-      <w:r>
-        <w:t>[ VLITE</w:t>
-      </w:r>
-      <w:proofErr w:type="gramEnd"/>
-      <w:r>
-        <w:t xml:space="preserve"> ?? __</w:t>
-      </w:r>
-      <w:r>
+        <w:t>To force the Lite version of the</w:t>
+      </w:r>
+      <w:r>
+        <w:t xml:space="preserve"> Dataset</w:t>
+      </w:r>
+      <w:r>
+        <w:t xml:space="preserve"> page …</w:t>
+      </w:r>
+    </w:p>
+    <w:p>
+      <w:hyperlink r:id="rId5" w:history="1">
+        <w:r>
+          <w:rPr>
+            <w:rStyle w:val="Hyperlink"/>
+          </w:rPr>
+          <w:t>https://www.stat.auckland.ac.nz/~wild/iNZight/user_guides/data_options/</w:t>
+        </w:r>
+        <w:r>
+          <w:rPr>
+            <w:rStyle w:val="Hyperlink"/>
+            <w:b/>
+            <w:bCs/>
+          </w:rPr>
+          <w:t>?ver=lite</w:t>
+        </w:r>
+      </w:hyperlink>
+      <w:r>
+        <w:t xml:space="preserve"> (whole page)</w:t>
+      </w:r>
+    </w:p>
+    <w:p>
+      <w:hyperlink r:id="rId6" w:anchor="svydesign" w:history="1">
+        <w:r>
+          <w:rPr>
+            <w:rStyle w:val="Hyperlink"/>
+          </w:rPr>
+          <w:t>https://www.stat.auckland.ac.nz/~wild/iNZight/user_guides/data_options/</w:t>
+        </w:r>
+        <w:r>
+          <w:rPr>
+            <w:rStyle w:val="Hyperlink"/>
+            <w:b/>
+            <w:bCs/>
+          </w:rPr>
+          <w:t>?ver=lite</w:t>
+        </w:r>
+        <w:r>
+          <w:rPr>
+            <w:rStyle w:val="Hyperlink"/>
+          </w:rPr>
+          <w:t>#svydesign</w:t>
+        </w:r>
+      </w:hyperlink>
+      <w:r>
+        <w:t xml:space="preserve"> (diving in)</w:t>
+      </w:r>
+    </w:p>
+    <w:p>
+      <w:r>
+        <w:t>or desktop …</w:t>
+      </w:r>
+    </w:p>
+    <w:p>
+      <w:hyperlink r:id="rId7" w:history="1">
+        <w:r>
+          <w:rPr>
+            <w:rStyle w:val="Hyperlink"/>
+          </w:rPr>
+          <w:t>https://www.stat.auckland.ac.nz/~wild/iNZight/user_guides/data_options/</w:t>
+        </w:r>
+        <w:r>
+          <w:rPr>
+            <w:rStyle w:val="Hyperlink"/>
+            <w:b/>
+            <w:bCs/>
+          </w:rPr>
+          <w:t>?ver=desktop</w:t>
+        </w:r>
+      </w:hyperlink>
+      <w:r>
+        <w:rPr>
+          <w:color w:val="1F497D"/>
+        </w:rPr>
         <w:t xml:space="preserve"> </w:t>
       </w:r>
       <w:r>
+        <w:t>(whole page)</w:t>
+      </w:r>
+    </w:p>
+    <w:p>
+      <w:pPr>
+        <w:rPr>
+          <w:color w:val="1F497D"/>
+        </w:rPr>
+      </w:pPr>
+      <w:hyperlink r:id="rId8" w:anchor="svydesign" w:history="1">
+        <w:r>
+          <w:rPr>
+            <w:rStyle w:val="Hyperlink"/>
+          </w:rPr>
+          <w:t>https://www.stat.auckland.ac.nz/~wild/iNZight/user_guides/data_options/</w:t>
+        </w:r>
+        <w:r>
+          <w:rPr>
+            <w:rStyle w:val="Hyperlink"/>
+            <w:b/>
+            <w:bCs/>
+          </w:rPr>
+          <w:t>?ver=desktop</w:t>
+        </w:r>
+        <w:r>
+          <w:rPr>
+            <w:rStyle w:val="Hyperlink"/>
+          </w:rPr>
+          <w:t>#svydesign</w:t>
+        </w:r>
+      </w:hyperlink>
+      <w:r>
+        <w:rPr>
+          <w:color w:val="1F497D"/>
+        </w:rPr>
+        <w:t xml:space="preserve"> </w:t>
+      </w:r>
+      <w:r>
+        <w:t>(diving in)</w:t>
+      </w:r>
+    </w:p>
+    <w:p>
+      <w:pPr>
+        <w:rPr>
+          <w:b/>
+        </w:rPr>
+      </w:pPr>
+    </w:p>
+    <w:p>
+      <w:pPr>
+        <w:rPr>
+          <w:b/>
+        </w:rPr>
+      </w:pPr>
+    </w:p>
+    <w:p>
+      <w:pPr>
+        <w:rPr>
+          <w:b/>
+        </w:rPr>
+      </w:pPr>
+      <w:r>
+        <w:rPr>
+          <w:b/>
+        </w:rPr>
+        <w:t>Markdown image code</w:t>
+      </w:r>
+    </w:p>
+    <w:p>
+      <w:r>
+        <w:t>![Aggregate over Date-time Menu](../../img/user_guides/variables/dt_aggregate.png){.borderbox .fright .width400}</w:t>
+      </w:r>
+    </w:p>
+    <w:p>
+      <w:pPr>
+        <w:rPr>
+          <w:b/>
+        </w:rPr>
+      </w:pPr>
+    </w:p>
+    <w:p>
+      <w:pPr>
+        <w:rPr>
+          <w:b/>
+        </w:rPr>
+      </w:pPr>
+      <w:r>
+        <w:rPr>
+          <w:b/>
+        </w:rPr>
+        <w:t>Desktop vs Lite code</w:t>
+      </w:r>
+    </w:p>
+    <w:p>
+      <w:r>
+        <w:t>[[ VLITE ?? __</w:t>
+      </w:r>
+      <w:r>
+        <w:t xml:space="preserve"> </w:t>
+      </w:r>
+      <w:r>
         <w:t>LITE page</w:t>
       </w:r>
       <w:r>
@@ -178,94 +376,41 @@
         <w:t xml:space="preserve"> DESKTOP PAGE</w:t>
       </w:r>
       <w:r>
-        <w:t>_</w:t>
-      </w:r>
-      <w:proofErr w:type="gramStart"/>
-      <w:r>
-        <w:t>_ ]</w:t>
-      </w:r>
-      <w:proofErr w:type="gramEnd"/>
-      <w:r>
-        <w:t>]</w:t>
+        <w:t>__ ]]</w:t>
       </w:r>
     </w:p>
     <w:p/>
     <w:p>
-      <w:proofErr w:type="gramStart"/>
-      <w:r>
-        <w:t>![</w:t>
-      </w:r>
-      <w:proofErr w:type="gramEnd"/>
-      <w:r>
-        <w:t>Selecting the latitude and longitude](../../</w:t>
-      </w:r>
-      <w:proofErr w:type="spellStart"/>
-      <w:r>
-        <w:t>img</w:t>
-      </w:r>
-      <w:proofErr w:type="spellEnd"/>
-      <w:r>
-        <w:t>/</w:t>
-      </w:r>
-      <w:proofErr w:type="spellStart"/>
-      <w:r>
-        <w:t>user_guides</w:t>
-      </w:r>
-      <w:proofErr w:type="spellEnd"/>
-      <w:r>
-        <w:t>/advanced/maps/02_maps_</w:t>
-      </w:r>
-      <w:proofErr w:type="gramStart"/>
-      <w:r>
-        <w:t>load</w:t>
-      </w:r>
-      <w:r>
-        <w:rPr>
-          <w:b/>
-        </w:rPr>
-        <w:t>[</w:t>
-      </w:r>
-      <w:proofErr w:type="gramEnd"/>
-      <w:r>
-        <w:rPr>
-          <w:b/>
-        </w:rPr>
-        <w:t>[ VLITE ?? _</w:t>
-      </w:r>
-      <w:proofErr w:type="spellStart"/>
-      <w:proofErr w:type="gramStart"/>
-      <w:r>
-        <w:rPr>
-          <w:b/>
-        </w:rPr>
-        <w:t>lite</w:t>
-      </w:r>
-      <w:proofErr w:type="spellEnd"/>
-      <w:r>
-        <w:rPr>
-          <w:b/>
-        </w:rPr>
-        <w:t xml:space="preserve"> ]</w:t>
-      </w:r>
-      <w:proofErr w:type="gramEnd"/>
-      <w:r>
-        <w:rPr>
-          <w:b/>
-        </w:rPr>
-        <w:t>]</w:t>
-      </w:r>
-      <w:r>
-        <w:t>.</w:t>
-      </w:r>
-      <w:proofErr w:type="spellStart"/>
-      <w:r>
-        <w:t>png</w:t>
-      </w:r>
-      <w:proofErr w:type="spellEnd"/>
-      <w:r>
-        <w:t>)</w:t>
-      </w:r>
-    </w:p>
+      <w:r>
+        <w:t>![Selecting the latitude and longitude](../../img/user_guides/advanced/maps/02_maps_load</w:t>
+      </w:r>
+      <w:r>
+        <w:rPr>
+          <w:b/>
+        </w:rPr>
+        <w:t>[[ VLITE ?? _lite ]]</w:t>
+      </w:r>
+      <w:r>
+        <w:t>.png)</w:t>
+      </w:r>
+    </w:p>
+    <w:p>
+      <w:r>
+        <w:t>Doing each separately …</w:t>
+      </w:r>
+    </w:p>
+    <w:p>
+      <w:r>
+        <w:lastRenderedPageBreak/>
+        <w:t xml:space="preserve">[[ VLITE ?? &lt;img src='../../img/user_guides/dataset/16_unite_columns_lite.png' alt='Unite columns' width='650' align = 'right'&gt; &lt;/a&gt; ]]  </w:t>
+      </w:r>
+    </w:p>
+    <w:p>
+      <w:r>
+        <w:t>[[ VLITE ?? || &lt;img src='../../img/user_guides/dataset/16_unite_columns.png' alt='Unite columns' width='350' align = 'right'&gt; &lt;/a&gt; ]]</w:t>
+      </w:r>
+    </w:p>
+    <w:p/>
     <w:p>
       <w:pPr>
         <w:rPr>
@@ -296,7 +441,7 @@
       <w:r>
         <w:t xml:space="preserve"> </w:t>
       </w:r>
-      <w:hyperlink r:id="rId5" w:history="1">
+      <w:hyperlink r:id="rId9" w:history="1">
         <w:r>
           <w:rPr>
             <w:rStyle w:val="Hyperlink"/>
@@ -362,31 +507,7 @@
       </w:r>
       <w:r>
         <w:br/>
-        <w:t>Inside the version switching code (</w:t>
-      </w:r>
-      <w:proofErr w:type="spellStart"/>
-      <w:r>
-        <w:t>iNZight</w:t>
-      </w:r>
-      <w:proofErr w:type="spellEnd"/>
-      <w:r>
-        <w:t>/</w:t>
-      </w:r>
-      <w:proofErr w:type="spellStart"/>
-      <w:r>
-        <w:t>Lite</w:t>
-      </w:r>
-      <w:proofErr w:type="spellEnd"/>
-      <w:r>
-        <w:t xml:space="preserve">) do not use any html mark-up (works in </w:t>
-      </w:r>
-      <w:proofErr w:type="spellStart"/>
-      <w:r>
-        <w:t>VirtualBox</w:t>
-      </w:r>
-      <w:proofErr w:type="spellEnd"/>
-      <w:r>
-        <w:t xml:space="preserve"> but not in the server)</w:t>
+        <w:t>Inside the version switching code (iNZight/Lite) do not use any html mark-up (works in VirtualBox but not in the server)</w:t>
       </w:r>
     </w:p>
     <w:p>
@@ -453,28 +574,7 @@
         <w:ind w:left="1440"/>
       </w:pPr>
       <w:r>
-        <w:t>&lt;</w:t>
-      </w:r>
-      <w:proofErr w:type="spellStart"/>
-      <w:proofErr w:type="gramStart"/>
-      <w:r>
-        <w:t>center</w:t>
-      </w:r>
-      <w:proofErr w:type="spellEnd"/>
-      <w:r>
-        <w:t>&gt;</w:t>
-      </w:r>
-      <w:proofErr w:type="gramEnd"/>
-      <w:r>
-        <w:t>text&lt;/</w:t>
-      </w:r>
-      <w:proofErr w:type="spellStart"/>
-      <w:r>
-        <w:t>center</w:t>
-      </w:r>
-      <w:proofErr w:type="spellEnd"/>
-      <w:r>
-        <w:t>&gt;</w:t>
+        <w:t>&lt;center&gt;text&lt;/center&gt;</w:t>
       </w:r>
     </w:p>
     <w:p>
@@ -503,8 +603,6 @@
         </w:rPr>
         <w:t xml:space="preserve">Image only printed for </w:t>
       </w:r>
-      <w:proofErr w:type="spellStart"/>
-      <w:proofErr w:type="gramStart"/>
       <w:r>
         <w:rPr>
           <w:b/>
@@ -517,7 +615,6 @@
         </w:rPr>
         <w:t>ite</w:t>
       </w:r>
-      <w:proofErr w:type="spellEnd"/>
       <w:r>
         <w:t xml:space="preserve">  </w:t>
       </w:r>
@@ -525,14 +622,7 @@
         <w:rPr>
           <w:highlight w:val="yellow"/>
         </w:rPr>
-        <w:t>(</w:t>
-      </w:r>
-      <w:proofErr w:type="gramEnd"/>
-      <w:r>
-        <w:rPr>
-          <w:highlight w:val="yellow"/>
-        </w:rPr>
-        <w:t>sensitive to double vs single quotes</w:t>
+        <w:t>(sensitive to double vs single quotes</w:t>
       </w:r>
       <w:r>
         <w:rPr>
@@ -547,66 +637,7 @@
         <w:ind w:left="720"/>
       </w:pPr>
       <w:r>
-        <w:t xml:space="preserve"> </w:t>
-      </w:r>
-      <w:r>
-        <w:t>[</w:t>
-      </w:r>
-      <w:proofErr w:type="gramStart"/>
-      <w:r>
-        <w:t>[ VLITE</w:t>
-      </w:r>
-      <w:proofErr w:type="gramEnd"/>
-      <w:r>
-        <w:t xml:space="preserve"> ?? &lt;</w:t>
-      </w:r>
-      <w:proofErr w:type="spellStart"/>
-      <w:r>
-        <w:t>img</w:t>
-      </w:r>
-      <w:proofErr w:type="spellEnd"/>
-      <w:r>
-        <w:t xml:space="preserve"> </w:t>
-      </w:r>
-      <w:proofErr w:type="spellStart"/>
-      <w:r>
-        <w:t>src</w:t>
-      </w:r>
-      <w:proofErr w:type="spellEnd"/>
-      <w:r>
-        <w:t>='</w:t>
-      </w:r>
-      <w:proofErr w:type="gramStart"/>
-      <w:r>
-        <w:t>..</w:t>
-      </w:r>
-      <w:proofErr w:type="gramEnd"/>
-      <w:r>
-        <w:t>/../</w:t>
-      </w:r>
-      <w:proofErr w:type="spellStart"/>
-      <w:r>
-        <w:t>img</w:t>
-      </w:r>
-      <w:proofErr w:type="spellEnd"/>
-      <w:r>
-        <w:t>/</w:t>
-      </w:r>
-      <w:proofErr w:type="spellStart"/>
-      <w:r>
-        <w:t>user_guides</w:t>
-      </w:r>
-      <w:proofErr w:type="spellEnd"/>
-      <w:r>
-        <w:t>/dataset/21_svydesign-lite.png' alt='JUNK' width='800'&gt; &lt;/a</w:t>
-      </w:r>
-      <w:proofErr w:type="gramStart"/>
-      <w:r>
-        <w:t>&gt; ]</w:t>
-      </w:r>
-      <w:proofErr w:type="gramEnd"/>
-      <w:r>
-        <w:t>]</w:t>
+        <w:t xml:space="preserve"> [[ VLITE ?? &lt;img src='../../img/user_guides/dataset/21_svydesign-lite.png' alt='JUNK' width='800'&gt; &lt;/a&gt; ]]</w:t>
       </w:r>
     </w:p>
     <w:p>
@@ -627,7 +658,6 @@
         </w:rPr>
         <w:t xml:space="preserve">Image only printed for </w:t>
       </w:r>
-      <w:proofErr w:type="gramStart"/>
       <w:r>
         <w:rPr>
           <w:b/>
@@ -641,14 +671,7 @@
         <w:rPr>
           <w:highlight w:val="yellow"/>
         </w:rPr>
-        <w:t>(</w:t>
-      </w:r>
-      <w:proofErr w:type="gramEnd"/>
-      <w:r>
-        <w:rPr>
-          <w:highlight w:val="yellow"/>
-        </w:rPr>
-        <w:t>sensitive to double vs single quotes)</w:t>
+        <w:t>(sensitive to double vs single quotes)</w:t>
       </w:r>
     </w:p>
     <w:p>
@@ -663,61 +686,11 @@
         <w:ind w:left="720"/>
       </w:pPr>
       <w:r>
-        <w:t>[</w:t>
-      </w:r>
-      <w:proofErr w:type="gramStart"/>
-      <w:r>
-        <w:t>[ VLITE</w:t>
-      </w:r>
-      <w:proofErr w:type="gramEnd"/>
-      <w:r>
-        <w:t xml:space="preserve"> ?? || &lt;</w:t>
-      </w:r>
-      <w:proofErr w:type="spellStart"/>
-      <w:r>
-        <w:t>img</w:t>
-      </w:r>
-      <w:proofErr w:type="spellEnd"/>
-      <w:r>
-        <w:t xml:space="preserve"> </w:t>
-      </w:r>
-      <w:proofErr w:type="spellStart"/>
-      <w:r>
-        <w:t>src</w:t>
-      </w:r>
-      <w:proofErr w:type="spellEnd"/>
-      <w:r>
-        <w:t>='</w:t>
-      </w:r>
-      <w:proofErr w:type="gramStart"/>
-      <w:r>
-        <w:t>..</w:t>
-      </w:r>
-      <w:proofErr w:type="gramEnd"/>
-      <w:r>
-        <w:t>/../</w:t>
-      </w:r>
-      <w:proofErr w:type="spellStart"/>
-      <w:r>
-        <w:t>img</w:t>
-      </w:r>
-      <w:proofErr w:type="spellEnd"/>
-      <w:r>
-        <w:t>/</w:t>
-      </w:r>
-      <w:proofErr w:type="spellStart"/>
-      <w:r>
-        <w:t>user_guides</w:t>
-      </w:r>
-      <w:proofErr w:type="spellEnd"/>
-      <w:r>
-        <w:t>/dataset/21_svydesign.png' alt='JUNK' width='</w:t>
+        <w:t>[[ VLITE ?? || &lt;img src='../../img/user_guides/dataset/21_svydesign.png' alt='JUNK' width='</w:t>
       </w:r>
       <w:r>
         <w:t>4</w:t>
       </w:r>
-      <w:bookmarkStart w:id="0" w:name="_GoBack"/>
-      <w:bookmarkEnd w:id="0"/>
       <w:r>
         <w:t>00' align = 'right'&gt; &lt;/a&gt; ]]</w:t>
       </w:r>
@@ -739,21 +712,7 @@
         <w:rPr>
           <w:b/>
         </w:rPr>
-        <w:t xml:space="preserve">Other Server </w:t>
-      </w:r>
-      <w:proofErr w:type="spellStart"/>
-      <w:r>
-        <w:rPr>
-          <w:b/>
-        </w:rPr>
-        <w:t>php</w:t>
-      </w:r>
-      <w:proofErr w:type="spellEnd"/>
-      <w:r>
-        <w:rPr>
-          <w:b/>
-        </w:rPr>
-        <w:t xml:space="preserve"> problems</w:t>
+        <w:t>Other Server php problems</w:t>
       </w:r>
     </w:p>
     <w:p>
@@ -766,23 +725,7 @@
         <w:t>“</w:t>
       </w:r>
       <w:r>
-        <w:t xml:space="preserve">Fixed ... for whatever reason the server copy of </w:t>
-      </w:r>
-      <w:proofErr w:type="spellStart"/>
-      <w:r>
-        <w:t>php</w:t>
-      </w:r>
-      <w:proofErr w:type="spellEnd"/>
-      <w:r>
-        <w:t xml:space="preserve"> no longer likes the "&lt;div&gt;" in the last item ("UPDATE: this seems to have been fixed in a new release of </w:t>
-      </w:r>
-      <w:proofErr w:type="spellStart"/>
-      <w:r>
-        <w:t>XQuartz</w:t>
-      </w:r>
-      <w:proofErr w:type="spellEnd"/>
-      <w:r>
-        <w:t>").</w:t>
+        <w:t>Fixed ... for whatever reason the server copy of php no longer likes the "&lt;div&gt;" in the last item ("UPDATE: this seems to have been fixed in a new release of XQuartz").</w:t>
       </w:r>
       <w:r>
         <w:t>”</w:t>

</xml_diff>